<commit_message>
updated with screen shots
</commit_message>
<xml_diff>
--- a/module-1/Theerthagiri-Assignment1_2.docx
+++ b/module-1/Theerthagiri-Assignment1_2.docx
@@ -3,38 +3,116 @@
 <w:document xmlns:wpc="http://schemas.microsoft.com/office/word/2010/wordprocessingCanvas" xmlns:mc="http://schemas.openxmlformats.org/markup-compatibility/2006" xmlns:o="urn:schemas-microsoft-com:office:office" xmlns:r="http://schemas.openxmlformats.org/officeDocument/2006/relationships" xmlns:m="http://schemas.openxmlformats.org/officeDocument/2006/math" xmlns:v="urn:schemas-microsoft-com:vml" xmlns:wp14="http://schemas.microsoft.com/office/word/2010/wordprocessingDrawing" xmlns:wp="http://schemas.openxmlformats.org/drawingml/2006/wordprocessingDrawing" xmlns:w10="urn:schemas-microsoft-com:office:word" xmlns:w="http://schemas.openxmlformats.org/wordprocessingml/2006/main" xmlns:w14="http://schemas.microsoft.com/office/word/2010/wordml" xmlns:w15="http://schemas.microsoft.com/office/word/2012/wordml" xmlns:wpg="http://schemas.microsoft.com/office/word/2010/wordprocessingGroup" xmlns:wpi="http://schemas.microsoft.com/office/word/2010/wordprocessingInk" xmlns:wne="http://schemas.microsoft.com/office/word/2006/wordml" xmlns:wps="http://schemas.microsoft.com/office/word/2010/wordprocessingShape" xmlns:a="http://schemas.openxmlformats.org/drawingml/2006/main" xmlns:pic="http://schemas.openxmlformats.org/drawingml/2006/picture" xmlns:a14="http://schemas.microsoft.com/office/drawing/2010/main" mc:Ignorable="w14 w15 wp14">
   <w:body>
     <w:p xmlns:wp14="http://schemas.microsoft.com/office/word/2010/wordml" wp14:textId="10BFC8DC">
+      <w:pPr>
+        <w:ind w:left="0"/>
+        <w:jc w:val="right"/>
+        <w:rPr>
+          <w:b w:val="1"/>
+          <w:bCs w:val="1"/>
+        </w:rPr>
+      </w:pPr>
       <w:bookmarkStart w:name="_GoBack" w:id="0"/>
       <w:bookmarkEnd w:id="0"/>
       <w:r>
-        <w:rPr/>
-        <w:t>Name: Praveen Theerthagiri</w:t>
+        <w:rPr>
+          <w:b w:val="1"/>
+          <w:bCs w:val="1"/>
+        </w:rPr>
+        <w:t xml:space="preserve">Name: Praveen </w:t>
+      </w:r>
+      <w:r>
+        <w:rPr>
+          <w:b w:val="1"/>
+          <w:bCs w:val="1"/>
+        </w:rPr>
+        <w:t>Theerthagiri</w:t>
       </w:r>
     </w:p>
     <w:p>
       <w:pPr>
         <w:pStyle w:val="Normal"/>
-      </w:pPr>
-      <w:r>
-        <w:rPr/>
+        <w:ind w:left="0"/>
+        <w:jc w:val="right"/>
+        <w:rPr>
+          <w:b w:val="1"/>
+          <w:bCs w:val="1"/>
+        </w:rPr>
+      </w:pPr>
+      <w:r>
+        <w:rPr>
+          <w:b w:val="1"/>
+          <w:bCs w:val="1"/>
+        </w:rPr>
         <w:t>Assignment :</w:t>
       </w:r>
       <w:r>
-        <w:rPr/>
+        <w:rPr>
+          <w:b w:val="1"/>
+          <w:bCs w:val="1"/>
+        </w:rPr>
         <w:t xml:space="preserve"> Module 1.2</w:t>
       </w:r>
     </w:p>
     <w:p>
       <w:pPr>
         <w:pStyle w:val="Normal"/>
-      </w:pPr>
+        <w:ind w:left="0"/>
+        <w:jc w:val="right"/>
+        <w:rPr>
+          <w:b w:val="1"/>
+          <w:bCs w:val="1"/>
+        </w:rPr>
+      </w:pPr>
+      <w:r>
+        <w:rPr>
+          <w:b w:val="1"/>
+          <w:bCs w:val="1"/>
+        </w:rPr>
+        <w:t>Date :</w:t>
+      </w:r>
+      <w:r>
+        <w:rPr>
+          <w:b w:val="1"/>
+          <w:bCs w:val="1"/>
+        </w:rPr>
+        <w:t xml:space="preserve"> 03/14/2023</w:t>
+      </w:r>
     </w:p>
     <w:p>
       <w:pPr>
         <w:pStyle w:val="Normal"/>
       </w:pPr>
+    </w:p>
+    <w:p>
+      <w:pPr>
+        <w:pStyle w:val="Normal"/>
+        <w:rPr>
+          <w:b w:val="1"/>
+          <w:bCs w:val="1"/>
+        </w:rPr>
+      </w:pPr>
+      <w:r>
+        <w:rPr>
+          <w:b w:val="1"/>
+          <w:bCs w:val="1"/>
+        </w:rPr>
+        <w:t>Screen shot for d</w:t>
+      </w:r>
+      <w:r>
+        <w:rPr>
+          <w:b w:val="1"/>
+          <w:bCs w:val="1"/>
+        </w:rPr>
+        <w:t>irectory location on local machine:</w:t>
+      </w:r>
+    </w:p>
+    <w:p>
+      <w:pPr>
+        <w:pStyle w:val="Normal"/>
+      </w:pPr>
       <w:r>
         <w:drawing>
-          <wp:inline wp14:editId="03503F75" wp14:anchorId="53A541E7">
+          <wp:inline wp14:editId="279EA812" wp14:anchorId="53A541E7">
             <wp:extent cx="4572000" cy="2447925"/>
             <wp:effectExtent l="0" t="0" r="0" b="0"/>
             <wp:docPr id="1989523078" name="" title=""/>
@@ -49,7 +127,7 @@
                     <pic:cNvPicPr/>
                   </pic:nvPicPr>
                   <pic:blipFill>
-                    <a:blip r:embed="Rb7d125cbc0e54495">
+                    <a:blip r:embed="Ra5582e03bf0e4920">
                       <a:extLst>
                         <a:ext xmlns:a="http://schemas.openxmlformats.org/drawingml/2006/main" uri="{28A0092B-C50C-407E-A947-70E740481C1C}">
                           <a14:useLocalDpi val="0"/>
@@ -75,6 +153,141 @@
           </wp:inline>
         </w:drawing>
       </w:r>
+    </w:p>
+    <w:p>
+      <w:pPr>
+        <w:pStyle w:val="Normal"/>
+      </w:pPr>
+    </w:p>
+    <w:p>
+      <w:pPr>
+        <w:pStyle w:val="Normal"/>
+        <w:rPr>
+          <w:b w:val="1"/>
+          <w:bCs w:val="1"/>
+        </w:rPr>
+      </w:pPr>
+      <w:r>
+        <w:rPr>
+          <w:b w:val="1"/>
+          <w:bCs w:val="1"/>
+        </w:rPr>
+        <w:t>Screen shot of the repository:</w:t>
+      </w:r>
+    </w:p>
+    <w:p>
+      <w:pPr>
+        <w:pStyle w:val="Normal"/>
+      </w:pPr>
+      <w:r>
+        <w:drawing>
+          <wp:inline wp14:editId="2AD65E33" wp14:anchorId="0272568A">
+            <wp:extent cx="4572000" cy="1943100"/>
+            <wp:effectExtent l="0" t="0" r="0" b="0"/>
+            <wp:docPr id="1275624532" name="" title=""/>
+            <wp:cNvGraphicFramePr>
+              <a:graphicFrameLocks noChangeAspect="1"/>
+            </wp:cNvGraphicFramePr>
+            <a:graphic>
+              <a:graphicData uri="http://schemas.openxmlformats.org/drawingml/2006/picture">
+                <pic:pic>
+                  <pic:nvPicPr>
+                    <pic:cNvPr id="0" name=""/>
+                    <pic:cNvPicPr/>
+                  </pic:nvPicPr>
+                  <pic:blipFill>
+                    <a:blip r:embed="Rcd8935496ca441cc">
+                      <a:extLst>
+                        <a:ext xmlns:a="http://schemas.openxmlformats.org/drawingml/2006/main" uri="{28A0092B-C50C-407E-A947-70E740481C1C}">
+                          <a14:useLocalDpi val="0"/>
+                        </a:ext>
+                      </a:extLst>
+                    </a:blip>
+                    <a:stretch>
+                      <a:fillRect/>
+                    </a:stretch>
+                  </pic:blipFill>
+                  <pic:spPr>
+                    <a:xfrm>
+                      <a:off x="0" y="0"/>
+                      <a:ext cx="4572000" cy="1943100"/>
+                    </a:xfrm>
+                    <a:prstGeom prst="rect">
+                      <a:avLst/>
+                    </a:prstGeom>
+                  </pic:spPr>
+                </pic:pic>
+              </a:graphicData>
+            </a:graphic>
+          </wp:inline>
+        </w:drawing>
+      </w:r>
+    </w:p>
+    <w:p>
+      <w:pPr>
+        <w:pStyle w:val="Normal"/>
+        <w:rPr>
+          <w:rFonts w:ascii="Calibri" w:hAnsi="Calibri" w:eastAsia="Calibri" w:cs="Calibri"/>
+          <w:noProof w:val="0"/>
+          <w:sz w:val="22"/>
+          <w:szCs w:val="22"/>
+          <w:lang w:val="en-US"/>
+        </w:rPr>
+      </w:pPr>
+      <w:r>
+        <w:rPr>
+          <w:b w:val="1"/>
+          <w:bCs w:val="1"/>
+        </w:rPr>
+        <w:t>Github</w:t>
+      </w:r>
+      <w:r>
+        <w:rPr>
+          <w:b w:val="1"/>
+          <w:bCs w:val="1"/>
+        </w:rPr>
+        <w:t xml:space="preserve"> repository </w:t>
+      </w:r>
+      <w:r>
+        <w:rPr>
+          <w:b w:val="1"/>
+          <w:bCs w:val="1"/>
+        </w:rPr>
+        <w:t>URL</w:t>
+      </w:r>
+      <w:r>
+        <w:rPr/>
+        <w:t xml:space="preserve"> :</w:t>
+      </w:r>
+      <w:r>
+        <w:rPr/>
+        <w:t xml:space="preserve"> </w:t>
+      </w:r>
+      <w:hyperlink r:id="R2a5e761bf1454456">
+        <w:r>
+          <w:rPr>
+            <w:rStyle w:val="Hyperlink"/>
+            <w:rFonts w:ascii="Calibri" w:hAnsi="Calibri" w:eastAsia="Calibri" w:cs="Calibri"/>
+            <w:noProof w:val="0"/>
+            <w:sz w:val="22"/>
+            <w:szCs w:val="22"/>
+            <w:lang w:val="en-US"/>
+          </w:rPr>
+          <w:t>csd-310/module-1 at main · ptheerthagiribellevue/csd-310 (github.com)</w:t>
+        </w:r>
+      </w:hyperlink>
+    </w:p>
+    <w:p>
+      <w:pPr>
+        <w:pStyle w:val="Normal"/>
+        <w:rPr>
+          <w:rFonts w:ascii="Calibri" w:hAnsi="Calibri" w:eastAsia="Calibri" w:cs="Calibri"/>
+          <w:noProof w:val="0"/>
+          <w:sz w:val="22"/>
+          <w:szCs w:val="22"/>
+          <w:lang w:val="en-US"/>
+        </w:rPr>
+      </w:pPr>
     </w:p>
     <w:sectPr>
       <w:pgSz w:w="12240" w:h="15840" w:orient="portrait"/>
@@ -507,6 +720,16 @@
     <w:semiHidden/>
     <w:unhideWhenUsed/>
   </w:style>
+  <w:style xmlns:w14="http://schemas.microsoft.com/office/word/2010/wordml" xmlns:mc="http://schemas.openxmlformats.org/markup-compatibility/2006" xmlns:w="http://schemas.openxmlformats.org/wordprocessingml/2006/main" w:type="character" w:styleId="Hyperlink" mc:Ignorable="w14">
+    <w:name xmlns:w="http://schemas.openxmlformats.org/wordprocessingml/2006/main" w:val="Hyperlink"/>
+    <w:basedOn xmlns:w="http://schemas.openxmlformats.org/wordprocessingml/2006/main" w:val="DefaultParagraphFont"/>
+    <w:uiPriority xmlns:w="http://schemas.openxmlformats.org/wordprocessingml/2006/main" w:val="99"/>
+    <w:unhideWhenUsed xmlns:w="http://schemas.openxmlformats.org/wordprocessingml/2006/main"/>
+    <w:rPr xmlns:w="http://schemas.openxmlformats.org/wordprocessingml/2006/main">
+      <w:color w:val="0563C1" w:themeColor="hyperlink"/>
+      <w:u w:val="single"/>
+    </w:rPr>
+  </w:style>
 </w:styles>
 </file>
 

</xml_diff>